<commit_message>
Added Documents Folder to store ExcelFiles
</commit_message>
<xml_diff>
--- a/vehicleBlogPosts/Tata/TataSafari2023/Tata_Safari.docx
+++ b/vehicleBlogPosts/Tata/TataSafari2023/Tata_Safari.docx
@@ -6,6 +6,7 @@
       <w:pPr>
         <w:pStyle w:val="NormalWeb"/>
         <w:spacing w:before="0" w:beforeAutospacing="0" w:after="0" w:afterAutospacing="0"/>
+        <w:jc w:val="center"/>
         <w:rPr>
           <w:b/>
           <w:bCs/>
@@ -629,6 +630,7 @@
           <w:color w:val="2F5496" w:themeColor="accent1" w:themeShade="BF"/>
           <w:sz w:val="28"/>
           <w:szCs w:val="28"/>
+          <w:highlight w:val="yellow"/>
           <w:lang w:val="en-IN"/>
         </w:rPr>
         <w:lastRenderedPageBreak/>
@@ -679,6 +681,23 @@
     <w:p>
       <w:pPr>
         <w:rPr>
+          <w:sz w:val="28"/>
+          <w:szCs w:val="28"/>
+          <w:lang w:val="en-IN"/>
+        </w:rPr>
+      </w:pPr>
+      <w:r>
+        <w:rPr>
+          <w:sz w:val="28"/>
+          <w:szCs w:val="28"/>
+          <w:lang w:val="en-IN"/>
+        </w:rPr>
+        <w:t>---</w:t>
+      </w:r>
+    </w:p>
+    <w:p>
+      <w:pPr>
+        <w:rPr>
           <w:color w:val="2E74B5" w:themeColor="accent5" w:themeShade="BF"/>
           <w:sz w:val="28"/>
           <w:szCs w:val="28"/>
@@ -1099,278 +1118,735 @@
           <w:szCs w:val="28"/>
           <w:lang w:val="en-IN"/>
         </w:rPr>
+        <w:t>Iconic Roof rails with chrome Inserts.</w:t>
+      </w:r>
+    </w:p>
+    <w:p>
+      <w:pPr>
+        <w:rPr>
+          <w:sz w:val="28"/>
+          <w:szCs w:val="28"/>
+          <w:lang w:val="en-IN"/>
+        </w:rPr>
+      </w:pPr>
+      <w:r>
+        <w:rPr>
+          <w:sz w:val="28"/>
+          <w:szCs w:val="28"/>
+          <w:lang w:val="en-IN"/>
+        </w:rPr>
+        <w:t>N</w:t>
+      </w:r>
+      <w:r>
+        <w:rPr>
+          <w:sz w:val="28"/>
+          <w:szCs w:val="28"/>
+          <w:lang w:val="en-IN"/>
+        </w:rPr>
+        <w:t>ew</w:t>
+      </w:r>
+      <w:r>
+        <w:rPr>
+          <w:sz w:val="28"/>
+          <w:szCs w:val="28"/>
+          <w:lang w:val="en-IN"/>
+        </w:rPr>
+        <w:t xml:space="preserve"> It comes with Roof rails on the top of the SUV. It just applies a good look but who else uses these rails for carrying luggage on top of</w:t>
+      </w:r>
+      <w:r>
+        <w:rPr>
+          <w:sz w:val="28"/>
+          <w:szCs w:val="28"/>
+          <w:lang w:val="en-IN"/>
+        </w:rPr>
+        <w:t xml:space="preserve"> </w:t>
+      </w:r>
+      <w:r>
+        <w:rPr>
+          <w:sz w:val="28"/>
+          <w:szCs w:val="28"/>
+          <w:lang w:val="en-IN"/>
+        </w:rPr>
+        <w:t>a f</w:t>
+      </w:r>
+      <w:r>
+        <w:rPr>
+          <w:sz w:val="28"/>
+          <w:szCs w:val="28"/>
+          <w:lang w:val="en-IN"/>
+        </w:rPr>
+        <w:t>amily</w:t>
+      </w:r>
+      <w:r>
+        <w:rPr>
+          <w:sz w:val="28"/>
+          <w:szCs w:val="28"/>
+          <w:lang w:val="en-IN"/>
+        </w:rPr>
+        <w:t xml:space="preserve"> SUV? It is very useful for those who go on adventures frequently.</w:t>
+      </w:r>
+    </w:p>
+    <w:p>
+      <w:pPr>
+        <w:rPr>
+          <w:color w:val="2E74B5" w:themeColor="accent5" w:themeShade="BF"/>
+          <w:sz w:val="28"/>
+          <w:szCs w:val="28"/>
+          <w:lang w:val="en-IN"/>
+        </w:rPr>
+      </w:pPr>
+      <w:r>
+        <w:rPr>
+          <w:color w:val="2E74B5" w:themeColor="accent5" w:themeShade="BF"/>
+          <w:sz w:val="28"/>
+          <w:szCs w:val="28"/>
+          <w:lang w:val="en-IN"/>
+        </w:rPr>
+        <w:t>Oyster white and Titan Brown Interior Theme.</w:t>
+      </w:r>
+    </w:p>
+    <w:p>
+      <w:pPr>
+        <w:rPr>
+          <w:sz w:val="28"/>
+          <w:szCs w:val="28"/>
+          <w:lang w:val="en-IN"/>
+        </w:rPr>
+      </w:pPr>
+      <w:r>
+        <w:rPr>
+          <w:sz w:val="28"/>
+          <w:szCs w:val="28"/>
+          <w:lang w:val="en-IN"/>
+        </w:rPr>
+        <w:t xml:space="preserve">You would fall in love with this branded new SUV once you step into it. As of now, it has the best interior theme where you will feel </w:t>
+      </w:r>
+      <w:r>
+        <w:rPr>
+          <w:sz w:val="28"/>
+          <w:szCs w:val="28"/>
+          <w:lang w:val="en-IN"/>
+        </w:rPr>
+        <w:t>diligent</w:t>
+      </w:r>
+      <w:r>
+        <w:rPr>
+          <w:sz w:val="28"/>
+          <w:szCs w:val="28"/>
+          <w:lang w:val="en-IN"/>
+        </w:rPr>
+        <w:t xml:space="preserve"> and happy without any reason.</w:t>
+      </w:r>
+    </w:p>
+    <w:p>
+      <w:pPr>
+        <w:rPr>
+          <w:color w:val="2E74B5" w:themeColor="accent5" w:themeShade="BF"/>
+          <w:sz w:val="28"/>
+          <w:szCs w:val="28"/>
+          <w:lang w:val="en-IN"/>
+        </w:rPr>
+      </w:pPr>
+      <w:r>
+        <w:rPr>
+          <w:color w:val="2E74B5" w:themeColor="accent5" w:themeShade="BF"/>
+          <w:sz w:val="28"/>
+          <w:szCs w:val="28"/>
+          <w:lang w:val="en-IN"/>
+        </w:rPr>
+        <w:t>Persona Based Interior Themes.</w:t>
+      </w:r>
+    </w:p>
+    <w:p>
+      <w:pPr>
+        <w:rPr>
+          <w:sz w:val="28"/>
+          <w:szCs w:val="28"/>
+          <w:lang w:val="en-IN"/>
+        </w:rPr>
+      </w:pPr>
+      <w:r>
+        <w:rPr>
+          <w:sz w:val="28"/>
+          <w:szCs w:val="28"/>
+          <w:lang w:val="en-IN"/>
+        </w:rPr>
+        <w:t>The new safari has a customizable ambient light feature where you can manually set the ambient lights depending on your mood using the infotainment system.</w:t>
+      </w:r>
+      <w:r>
+        <w:rPr>
+          <w:sz w:val="28"/>
+          <w:szCs w:val="28"/>
+          <w:lang w:val="en-IN"/>
+        </w:rPr>
+        <w:t xml:space="preserve"> You automatically elevate </w:t>
+      </w:r>
+      <w:r>
+        <w:rPr>
+          <w:sz w:val="28"/>
+          <w:szCs w:val="28"/>
+          <w:lang w:val="en-IN"/>
+        </w:rPr>
+        <w:t>your</w:t>
+      </w:r>
+      <w:r>
+        <w:rPr>
+          <w:sz w:val="28"/>
+          <w:szCs w:val="28"/>
+          <w:lang w:val="en-IN"/>
+        </w:rPr>
+        <w:t xml:space="preserve"> </w:t>
+      </w:r>
+      <w:r>
+        <w:rPr>
+          <w:sz w:val="28"/>
+          <w:szCs w:val="28"/>
+          <w:lang w:val="en-IN"/>
+        </w:rPr>
+        <w:t>luxurious</w:t>
+      </w:r>
+      <w:r>
+        <w:rPr>
+          <w:sz w:val="28"/>
+          <w:szCs w:val="28"/>
+          <w:lang w:val="en-IN"/>
+        </w:rPr>
+        <w:t xml:space="preserve"> feeling </w:t>
+      </w:r>
+      <w:r>
+        <w:rPr>
+          <w:sz w:val="28"/>
+          <w:szCs w:val="28"/>
+          <w:lang w:val="en-IN"/>
+        </w:rPr>
+        <w:t>with</w:t>
+      </w:r>
+      <w:r>
+        <w:rPr>
+          <w:sz w:val="28"/>
+          <w:szCs w:val="28"/>
+          <w:lang w:val="en-IN"/>
+        </w:rPr>
+        <w:t xml:space="preserve"> </w:t>
+      </w:r>
+      <w:r>
+        <w:rPr>
+          <w:sz w:val="28"/>
+          <w:szCs w:val="28"/>
+          <w:lang w:val="en-IN"/>
+        </w:rPr>
+        <w:t>persona-based interior themes.</w:t>
+      </w:r>
+    </w:p>
+    <w:p>
+      <w:pPr>
+        <w:rPr>
+          <w:color w:val="2E74B5" w:themeColor="accent5" w:themeShade="BF"/>
+          <w:sz w:val="28"/>
+          <w:szCs w:val="28"/>
+          <w:lang w:val="en-IN"/>
+        </w:rPr>
+      </w:pPr>
+      <w:r>
+        <w:rPr>
+          <w:color w:val="2E74B5" w:themeColor="accent5" w:themeShade="BF"/>
+          <w:sz w:val="28"/>
+          <w:szCs w:val="28"/>
+          <w:lang w:val="en-IN"/>
+        </w:rPr>
+        <w:t>New Dual Tone 4 Spoke steering wheel with Illuminated Logo</w:t>
+      </w:r>
+      <w:r>
+        <w:rPr>
+          <w:color w:val="2E74B5" w:themeColor="accent5" w:themeShade="BF"/>
+          <w:sz w:val="28"/>
+          <w:szCs w:val="28"/>
+          <w:lang w:val="en-IN"/>
+        </w:rPr>
+        <w:t>:</w:t>
+      </w:r>
+    </w:p>
+    <w:p>
+      <w:pPr>
+        <w:rPr>
+          <w:sz w:val="28"/>
+          <w:szCs w:val="28"/>
+          <w:lang w:val="en-IN"/>
+        </w:rPr>
+      </w:pPr>
+      <w:r>
+        <w:rPr>
+          <w:sz w:val="28"/>
+          <w:szCs w:val="28"/>
+          <w:lang w:val="en-IN"/>
+        </w:rPr>
+        <w:t xml:space="preserve">The new Safari facelift comes with a dual-tone 4-spoke steering wheel with an illuminated “Tata” logo on it. It has </w:t>
+      </w:r>
+      <w:r>
+        <w:rPr>
+          <w:sz w:val="28"/>
+          <w:szCs w:val="28"/>
+          <w:lang w:val="en-IN"/>
+        </w:rPr>
+        <w:t xml:space="preserve">a </w:t>
+      </w:r>
+      <w:proofErr w:type="gramStart"/>
+      <w:r>
+        <w:rPr>
+          <w:sz w:val="28"/>
+          <w:szCs w:val="28"/>
+          <w:lang w:val="en-IN"/>
+        </w:rPr>
+        <w:t>crystal clear</w:t>
+      </w:r>
+      <w:proofErr w:type="gramEnd"/>
+      <w:r>
+        <w:rPr>
+          <w:sz w:val="28"/>
+          <w:szCs w:val="28"/>
+          <w:lang w:val="en-IN"/>
+        </w:rPr>
+        <w:t xml:space="preserve"> </w:t>
+      </w:r>
+      <w:r>
+        <w:rPr>
+          <w:sz w:val="28"/>
+          <w:szCs w:val="28"/>
+          <w:lang w:val="en-IN"/>
+        </w:rPr>
+        <w:t>steering wheel, but upon using it there may be a chance of scratches. But, it’s ok to live with it.</w:t>
+      </w:r>
+    </w:p>
+    <w:p>
+      <w:pPr>
+        <w:rPr>
+          <w:color w:val="2E74B5" w:themeColor="accent5" w:themeShade="BF"/>
+          <w:sz w:val="28"/>
+          <w:szCs w:val="28"/>
+          <w:lang w:val="en-IN"/>
+        </w:rPr>
+      </w:pPr>
+      <w:r>
+        <w:rPr>
+          <w:color w:val="2E74B5" w:themeColor="accent5" w:themeShade="BF"/>
+          <w:sz w:val="28"/>
+          <w:szCs w:val="28"/>
+          <w:lang w:val="en-IN"/>
+        </w:rPr>
+        <w:t>Benecke Kaliko Oyster white Leatherette seats:</w:t>
+      </w:r>
+    </w:p>
+    <w:p>
+      <w:pPr>
+        <w:rPr>
+          <w:color w:val="2E74B5" w:themeColor="accent5" w:themeShade="BF"/>
+          <w:sz w:val="28"/>
+          <w:szCs w:val="28"/>
+          <w:lang w:val="en-IN"/>
+        </w:rPr>
+      </w:pPr>
+      <w:r>
+        <w:rPr>
+          <w:sz w:val="28"/>
+          <w:szCs w:val="28"/>
+          <w:lang w:val="en-IN"/>
+        </w:rPr>
+        <w:t xml:space="preserve">It comes with ultra-premium seats with the deco stitch that elegantly ties comfort with styles. </w:t>
+      </w:r>
+      <w:r>
+        <w:rPr>
+          <w:sz w:val="28"/>
+          <w:szCs w:val="28"/>
+          <w:lang w:val="en-IN"/>
+        </w:rPr>
+        <w:t xml:space="preserve">You feel “Reserved only for you” once you sit in this </w:t>
+      </w:r>
+      <w:r>
+        <w:rPr>
+          <w:sz w:val="28"/>
+          <w:szCs w:val="28"/>
+          <w:lang w:val="en-IN"/>
+        </w:rPr>
+        <w:t>comfortable</w:t>
+      </w:r>
+      <w:r>
+        <w:rPr>
+          <w:sz w:val="28"/>
+          <w:szCs w:val="28"/>
+          <w:lang w:val="en-IN"/>
+        </w:rPr>
+        <w:t xml:space="preserve"> </w:t>
+      </w:r>
+      <w:r>
+        <w:rPr>
+          <w:sz w:val="28"/>
+          <w:szCs w:val="28"/>
+          <w:lang w:val="en-IN"/>
+        </w:rPr>
+        <w:t>seat</w:t>
+      </w:r>
+      <w:r>
+        <w:rPr>
+          <w:sz w:val="28"/>
+          <w:szCs w:val="28"/>
+          <w:lang w:val="en-IN"/>
+        </w:rPr>
+        <w:t>.</w:t>
+      </w:r>
+    </w:p>
+    <w:p>
+      <w:pPr>
+        <w:rPr>
+          <w:color w:val="2F5496" w:themeColor="accent1" w:themeShade="BF"/>
+          <w:sz w:val="28"/>
+          <w:szCs w:val="28"/>
+          <w:lang w:val="en-IN"/>
+        </w:rPr>
+      </w:pPr>
+      <w:r>
+        <w:rPr>
+          <w:color w:val="2F5496" w:themeColor="accent1" w:themeShade="BF"/>
+          <w:sz w:val="28"/>
+          <w:szCs w:val="28"/>
+          <w:lang w:val="en-IN"/>
+        </w:rPr>
+        <w:t>---</w:t>
+      </w:r>
+    </w:p>
+    <w:p>
+      <w:pPr>
+        <w:rPr>
+          <w:color w:val="2F5496" w:themeColor="accent1" w:themeShade="BF"/>
+          <w:sz w:val="28"/>
+          <w:szCs w:val="28"/>
+          <w:lang w:val="en-IN"/>
+        </w:rPr>
+      </w:pPr>
+      <w:r>
+        <w:rPr>
+          <w:color w:val="2F5496" w:themeColor="accent1" w:themeShade="BF"/>
+          <w:sz w:val="28"/>
+          <w:szCs w:val="28"/>
+          <w:highlight w:val="yellow"/>
+          <w:lang w:val="en-IN"/>
+        </w:rPr>
+        <w:t>The Safest Space:</w:t>
+      </w:r>
+    </w:p>
+    <w:p>
+      <w:pPr>
+        <w:rPr>
+          <w:color w:val="2F5496" w:themeColor="accent1" w:themeShade="BF"/>
+          <w:sz w:val="28"/>
+          <w:szCs w:val="28"/>
+          <w:lang w:val="en-IN"/>
+        </w:rPr>
+      </w:pPr>
+    </w:p>
+    <w:p>
+      <w:pPr>
+        <w:rPr>
+          <w:color w:val="2F5496" w:themeColor="accent1" w:themeShade="BF"/>
+          <w:sz w:val="28"/>
+          <w:szCs w:val="28"/>
+          <w:lang w:val="en-IN"/>
+        </w:rPr>
+      </w:pPr>
+    </w:p>
+    <w:p>
+      <w:pPr>
+        <w:rPr>
+          <w:color w:val="2F5496" w:themeColor="accent1" w:themeShade="BF"/>
+          <w:sz w:val="28"/>
+          <w:szCs w:val="28"/>
+          <w:lang w:val="en-IN"/>
+        </w:rPr>
+      </w:pPr>
+    </w:p>
+    <w:p>
+      <w:pPr>
+        <w:rPr>
+          <w:color w:val="2F5496" w:themeColor="accent1" w:themeShade="BF"/>
+          <w:sz w:val="28"/>
+          <w:szCs w:val="28"/>
+          <w:lang w:val="en-IN"/>
+        </w:rPr>
+      </w:pPr>
+    </w:p>
+    <w:p>
+      <w:pPr>
+        <w:rPr>
+          <w:b/>
+          <w:bCs/>
+          <w:color w:val="2F5496" w:themeColor="accent1" w:themeShade="BF"/>
+          <w:sz w:val="28"/>
+          <w:szCs w:val="28"/>
+          <w:lang w:val="en-IN"/>
+        </w:rPr>
+      </w:pPr>
+      <w:r>
+        <w:rPr>
+          <w:b/>
+          <w:bCs/>
+          <w:color w:val="2F5496" w:themeColor="accent1" w:themeShade="BF"/>
+          <w:sz w:val="28"/>
+          <w:szCs w:val="28"/>
+          <w:lang w:val="en-IN"/>
+        </w:rPr>
         <w:lastRenderedPageBreak/>
-        <w:t>Iconic Roof rails with chrome Inserts.</w:t>
-      </w:r>
-    </w:p>
-    <w:p>
-      <w:pPr>
-        <w:rPr>
-          <w:sz w:val="28"/>
-          <w:szCs w:val="28"/>
-          <w:lang w:val="en-IN"/>
-        </w:rPr>
-      </w:pPr>
-      <w:r>
-        <w:rPr>
-          <w:sz w:val="28"/>
-          <w:szCs w:val="28"/>
-          <w:lang w:val="en-IN"/>
-        </w:rPr>
-        <w:t>N</w:t>
-      </w:r>
-      <w:r>
-        <w:rPr>
-          <w:sz w:val="28"/>
-          <w:szCs w:val="28"/>
-          <w:lang w:val="en-IN"/>
-        </w:rPr>
-        <w:t>ew</w:t>
-      </w:r>
-      <w:r>
-        <w:rPr>
-          <w:sz w:val="28"/>
-          <w:szCs w:val="28"/>
-          <w:lang w:val="en-IN"/>
-        </w:rPr>
-        <w:t xml:space="preserve"> It comes with Roof rails on the top of the SUV. It just applies a good look but who else uses these rails for carrying luggage on top of</w:t>
-      </w:r>
-      <w:r>
-        <w:rPr>
-          <w:sz w:val="28"/>
-          <w:szCs w:val="28"/>
-          <w:lang w:val="en-IN"/>
-        </w:rPr>
-        <w:t xml:space="preserve"> </w:t>
-      </w:r>
-      <w:r>
-        <w:rPr>
-          <w:sz w:val="28"/>
-          <w:szCs w:val="28"/>
-          <w:lang w:val="en-IN"/>
-        </w:rPr>
-        <w:t>a f</w:t>
-      </w:r>
-      <w:r>
-        <w:rPr>
-          <w:sz w:val="28"/>
-          <w:szCs w:val="28"/>
-          <w:lang w:val="en-IN"/>
-        </w:rPr>
-        <w:t>amily</w:t>
-      </w:r>
-      <w:r>
-        <w:rPr>
-          <w:sz w:val="28"/>
-          <w:szCs w:val="28"/>
-          <w:lang w:val="en-IN"/>
-        </w:rPr>
-        <w:t xml:space="preserve"> SUV? It is very useful for those who go on adventures frequently.</w:t>
-      </w:r>
-    </w:p>
-    <w:p>
-      <w:pPr>
-        <w:rPr>
-          <w:color w:val="2E74B5" w:themeColor="accent5" w:themeShade="BF"/>
-          <w:sz w:val="28"/>
-          <w:szCs w:val="28"/>
-          <w:lang w:val="en-IN"/>
-        </w:rPr>
-      </w:pPr>
-      <w:r>
-        <w:rPr>
-          <w:color w:val="2E74B5" w:themeColor="accent5" w:themeShade="BF"/>
-          <w:sz w:val="28"/>
-          <w:szCs w:val="28"/>
-          <w:lang w:val="en-IN"/>
-        </w:rPr>
-        <w:t>Oyster white and Titan Brown Interior Theme.</w:t>
-      </w:r>
-    </w:p>
-    <w:p>
-      <w:pPr>
-        <w:rPr>
-          <w:sz w:val="28"/>
-          <w:szCs w:val="28"/>
-          <w:lang w:val="en-IN"/>
-        </w:rPr>
-      </w:pPr>
-      <w:r>
-        <w:rPr>
-          <w:sz w:val="28"/>
-          <w:szCs w:val="28"/>
-          <w:lang w:val="en-IN"/>
-        </w:rPr>
-        <w:t xml:space="preserve">You would fall in love with this branded new SUV once you step into it. As of now, it has the best interior theme where you will feel </w:t>
-      </w:r>
-      <w:r>
-        <w:rPr>
-          <w:sz w:val="28"/>
-          <w:szCs w:val="28"/>
-          <w:lang w:val="en-IN"/>
-        </w:rPr>
-        <w:t>diligent</w:t>
-      </w:r>
-      <w:r>
-        <w:rPr>
-          <w:sz w:val="28"/>
-          <w:szCs w:val="28"/>
-          <w:lang w:val="en-IN"/>
-        </w:rPr>
-        <w:t xml:space="preserve"> and happy without any reason.</w:t>
-      </w:r>
-    </w:p>
-    <w:p>
-      <w:pPr>
-        <w:rPr>
-          <w:color w:val="2E74B5" w:themeColor="accent5" w:themeShade="BF"/>
-          <w:sz w:val="28"/>
-          <w:szCs w:val="28"/>
-          <w:lang w:val="en-IN"/>
-        </w:rPr>
-      </w:pPr>
-      <w:r>
-        <w:rPr>
-          <w:color w:val="2E74B5" w:themeColor="accent5" w:themeShade="BF"/>
-          <w:sz w:val="28"/>
-          <w:szCs w:val="28"/>
-          <w:lang w:val="en-IN"/>
-        </w:rPr>
-        <w:t>Persona Based Interior Themes.</w:t>
-      </w:r>
-    </w:p>
-    <w:p>
-      <w:pPr>
-        <w:rPr>
-          <w:sz w:val="28"/>
-          <w:szCs w:val="28"/>
-          <w:lang w:val="en-IN"/>
-        </w:rPr>
-      </w:pPr>
-      <w:r>
-        <w:rPr>
-          <w:sz w:val="28"/>
-          <w:szCs w:val="28"/>
-          <w:lang w:val="en-IN"/>
-        </w:rPr>
-        <w:t>The new safari has a customizable ambient light feature where you can manually set the ambient lights depending on your mood using the infotainment system.</w:t>
-      </w:r>
-      <w:r>
-        <w:rPr>
-          <w:sz w:val="28"/>
-          <w:szCs w:val="28"/>
-          <w:lang w:val="en-IN"/>
-        </w:rPr>
-        <w:t xml:space="preserve"> You automatically elevate </w:t>
-      </w:r>
-      <w:r>
-        <w:rPr>
-          <w:sz w:val="28"/>
-          <w:szCs w:val="28"/>
-          <w:lang w:val="en-IN"/>
-        </w:rPr>
-        <w:t>your</w:t>
-      </w:r>
-      <w:r>
-        <w:rPr>
-          <w:sz w:val="28"/>
-          <w:szCs w:val="28"/>
-          <w:lang w:val="en-IN"/>
-        </w:rPr>
-        <w:t xml:space="preserve"> </w:t>
-      </w:r>
-      <w:r>
-        <w:rPr>
-          <w:sz w:val="28"/>
-          <w:szCs w:val="28"/>
-          <w:lang w:val="en-IN"/>
-        </w:rPr>
-        <w:t>luxurious</w:t>
-      </w:r>
-      <w:r>
-        <w:rPr>
-          <w:sz w:val="28"/>
-          <w:szCs w:val="28"/>
-          <w:lang w:val="en-IN"/>
-        </w:rPr>
-        <w:t xml:space="preserve"> feeling </w:t>
-      </w:r>
-      <w:r>
-        <w:rPr>
-          <w:sz w:val="28"/>
-          <w:szCs w:val="28"/>
-          <w:lang w:val="en-IN"/>
-        </w:rPr>
-        <w:t>with</w:t>
-      </w:r>
-      <w:r>
-        <w:rPr>
-          <w:sz w:val="28"/>
-          <w:szCs w:val="28"/>
-          <w:lang w:val="en-IN"/>
-        </w:rPr>
-        <w:t xml:space="preserve"> </w:t>
-      </w:r>
-      <w:r>
-        <w:rPr>
-          <w:sz w:val="28"/>
-          <w:szCs w:val="28"/>
-          <w:lang w:val="en-IN"/>
-        </w:rPr>
-        <w:t>persona-based interior themes.</w:t>
-      </w:r>
-    </w:p>
-    <w:p>
-      <w:pPr>
-        <w:rPr>
-          <w:color w:val="2E74B5" w:themeColor="accent5" w:themeShade="BF"/>
-          <w:sz w:val="28"/>
-          <w:szCs w:val="28"/>
-          <w:lang w:val="en-IN"/>
-        </w:rPr>
-      </w:pPr>
-      <w:r>
-        <w:rPr>
-          <w:color w:val="2E74B5" w:themeColor="accent5" w:themeShade="BF"/>
-          <w:sz w:val="28"/>
-          <w:szCs w:val="28"/>
-          <w:lang w:val="en-IN"/>
-        </w:rPr>
-        <w:t>New Dual Tone 4 Spoke steering wheel with Illuminated Logo</w:t>
-      </w:r>
-      <w:r>
-        <w:rPr>
-          <w:color w:val="2E74B5" w:themeColor="accent5" w:themeShade="BF"/>
-          <w:sz w:val="28"/>
-          <w:szCs w:val="28"/>
-          <w:lang w:val="en-IN"/>
-        </w:rPr>
-        <w:t>:</w:t>
-      </w:r>
-    </w:p>
-    <w:p>
-      <w:pPr>
-        <w:rPr>
-          <w:sz w:val="28"/>
-          <w:szCs w:val="28"/>
-          <w:lang w:val="en-IN"/>
-        </w:rPr>
-      </w:pPr>
-      <w:r>
-        <w:rPr>
-          <w:sz w:val="28"/>
-          <w:szCs w:val="28"/>
-          <w:lang w:val="en-IN"/>
-        </w:rPr>
-        <w:t xml:space="preserve">The new Safari facelift comes with a dual-tone 4-spoke steering wheel with an illuminated “Tata” logo on it. It has </w:t>
-      </w:r>
-      <w:r>
-        <w:rPr>
-          <w:sz w:val="28"/>
-          <w:szCs w:val="28"/>
-          <w:lang w:val="en-IN"/>
-        </w:rPr>
-        <w:t xml:space="preserve">a </w:t>
+        <w:t>Tata Safari Specifications</w:t>
+      </w:r>
+    </w:p>
+    <w:p>
+      <w:pPr>
+        <w:rPr>
+          <w:b/>
+          <w:bCs/>
+          <w:color w:val="2F5496" w:themeColor="accent1" w:themeShade="BF"/>
+          <w:sz w:val="28"/>
+          <w:szCs w:val="28"/>
+          <w:lang w:val="en-IN"/>
+        </w:rPr>
+      </w:pPr>
+      <w:r>
+        <w:rPr>
+          <w:b/>
+          <w:bCs/>
+          <w:color w:val="2F5496" w:themeColor="accent1" w:themeShade="BF"/>
+          <w:sz w:val="28"/>
+          <w:szCs w:val="28"/>
+          <w:lang w:val="en-IN"/>
+        </w:rPr>
+        <w:t>ADAS</w:t>
+      </w:r>
+    </w:p>
+    <w:p>
+      <w:pPr>
+        <w:rPr>
+          <w:b/>
+          <w:bCs/>
+          <w:color w:val="2F5496" w:themeColor="accent1" w:themeShade="BF"/>
+          <w:sz w:val="28"/>
+          <w:szCs w:val="28"/>
+          <w:lang w:val="en-IN"/>
+        </w:rPr>
+      </w:pPr>
+      <w:r>
+        <w:rPr>
+          <w:b/>
+          <w:bCs/>
+          <w:color w:val="2F5496" w:themeColor="accent1" w:themeShade="BF"/>
+          <w:sz w:val="28"/>
+          <w:szCs w:val="28"/>
+          <w:lang w:val="en-IN"/>
+        </w:rPr>
+        <w:t>The Tech Appeal</w:t>
+      </w:r>
+    </w:p>
+    <w:p>
+      <w:pPr>
+        <w:rPr>
+          <w:b/>
+          <w:bCs/>
+          <w:color w:val="2F5496" w:themeColor="accent1" w:themeShade="BF"/>
+          <w:sz w:val="28"/>
+          <w:szCs w:val="28"/>
+          <w:lang w:val="en-IN"/>
+        </w:rPr>
+      </w:pPr>
+      <w:r>
+        <w:rPr>
+          <w:b/>
+          <w:bCs/>
+          <w:color w:val="2F5496" w:themeColor="accent1" w:themeShade="BF"/>
+          <w:sz w:val="28"/>
+          <w:szCs w:val="28"/>
+          <w:lang w:val="en-IN"/>
+        </w:rPr>
+        <w:t>The Power Play</w:t>
+      </w:r>
+    </w:p>
+    <w:p>
+      <w:pPr>
+        <w:rPr>
+          <w:b/>
+          <w:bCs/>
+          <w:color w:val="2F5496" w:themeColor="accent1" w:themeShade="BF"/>
+          <w:sz w:val="28"/>
+          <w:szCs w:val="28"/>
+          <w:lang w:val="en-IN"/>
+        </w:rPr>
+      </w:pPr>
+      <w:r>
+        <w:rPr>
+          <w:b/>
+          <w:bCs/>
+          <w:color w:val="2F5496" w:themeColor="accent1" w:themeShade="BF"/>
+          <w:sz w:val="28"/>
+          <w:szCs w:val="28"/>
+          <w:lang w:val="en-IN"/>
+        </w:rPr>
+        <w:t>The Comfort Zone</w:t>
+      </w:r>
+    </w:p>
+    <w:p>
+      <w:pPr>
+        <w:rPr>
+          <w:b/>
+          <w:bCs/>
+          <w:color w:val="2F5496" w:themeColor="accent1" w:themeShade="BF"/>
+          <w:sz w:val="28"/>
+          <w:szCs w:val="28"/>
+          <w:lang w:val="en-IN"/>
+        </w:rPr>
+      </w:pPr>
+      <w:r>
+        <w:rPr>
+          <w:b/>
+          <w:bCs/>
+          <w:color w:val="2F5496" w:themeColor="accent1" w:themeShade="BF"/>
+          <w:sz w:val="28"/>
+          <w:szCs w:val="28"/>
+          <w:lang w:val="en-IN"/>
+        </w:rPr>
+        <w:t>Specifications</w:t>
+      </w:r>
+    </w:p>
+    <w:p>
+      <w:pPr>
+        <w:rPr>
+          <w:b/>
+          <w:bCs/>
+          <w:color w:val="2F5496" w:themeColor="accent1" w:themeShade="BF"/>
+          <w:sz w:val="28"/>
+          <w:szCs w:val="28"/>
+          <w:lang w:val="en-IN"/>
+        </w:rPr>
+      </w:pPr>
+      <w:proofErr w:type="spellStart"/>
+      <w:r>
+        <w:rPr>
+          <w:b/>
+          <w:bCs/>
+          <w:color w:val="2F5496" w:themeColor="accent1" w:themeShade="BF"/>
+          <w:sz w:val="28"/>
+          <w:szCs w:val="28"/>
+          <w:lang w:val="en-IN"/>
+        </w:rPr>
+        <w:t>Colors</w:t>
+      </w:r>
+      <w:proofErr w:type="spellEnd"/>
+    </w:p>
+    <w:p>
+      <w:pPr>
+        <w:rPr>
+          <w:b/>
+          <w:bCs/>
+          <w:color w:val="2F5496" w:themeColor="accent1" w:themeShade="BF"/>
+          <w:sz w:val="28"/>
+          <w:szCs w:val="28"/>
+          <w:lang w:val="en-IN"/>
+        </w:rPr>
+      </w:pPr>
+      <w:r>
+        <w:rPr>
+          <w:b/>
+          <w:bCs/>
+          <w:color w:val="2F5496" w:themeColor="accent1" w:themeShade="BF"/>
+          <w:sz w:val="28"/>
+          <w:szCs w:val="28"/>
+          <w:lang w:val="en-IN"/>
+        </w:rPr>
+        <w:t>Persona</w:t>
+      </w:r>
+    </w:p>
+    <w:p>
+      <w:pPr>
+        <w:rPr>
+          <w:b/>
+          <w:bCs/>
+          <w:color w:val="2F5496" w:themeColor="accent1" w:themeShade="BF"/>
+          <w:sz w:val="28"/>
+          <w:szCs w:val="28"/>
+          <w:lang w:val="en-IN"/>
+        </w:rPr>
+      </w:pPr>
+      <w:r>
+        <w:rPr>
+          <w:b/>
+          <w:bCs/>
+          <w:color w:val="2F5496" w:themeColor="accent1" w:themeShade="BF"/>
+          <w:sz w:val="28"/>
+          <w:szCs w:val="28"/>
+          <w:lang w:val="en-IN"/>
+        </w:rPr>
+        <w:t>Price</w:t>
+      </w:r>
+    </w:p>
+    <w:p>
+      <w:pPr>
+        <w:rPr>
+          <w:b/>
+          <w:bCs/>
+          <w:color w:val="2F5496" w:themeColor="accent1" w:themeShade="BF"/>
+          <w:sz w:val="28"/>
+          <w:szCs w:val="28"/>
+          <w:lang w:val="en-IN"/>
+        </w:rPr>
+      </w:pPr>
+      <w:r>
+        <w:rPr>
+          <w:b/>
+          <w:bCs/>
+          <w:color w:val="2F5496" w:themeColor="accent1" w:themeShade="BF"/>
+          <w:sz w:val="28"/>
+          <w:szCs w:val="28"/>
+          <w:lang w:val="en-IN"/>
+        </w:rPr>
+        <w:t>Downloads</w:t>
+      </w:r>
+    </w:p>
+    <w:p>
+      <w:pPr>
+        <w:rPr>
+          <w:sz w:val="28"/>
+          <w:szCs w:val="28"/>
+          <w:lang w:val="en-IN"/>
+        </w:rPr>
+      </w:pPr>
+      <w:r>
+        <w:rPr>
+          <w:sz w:val="28"/>
+          <w:szCs w:val="28"/>
+          <w:lang w:val="en-IN"/>
+        </w:rPr>
+        <w:t>Discussions</w:t>
+      </w:r>
+    </w:p>
+    <w:p>
+      <w:pPr>
+        <w:rPr>
+          <w:sz w:val="28"/>
+          <w:szCs w:val="28"/>
+          <w:lang w:val="en-IN"/>
+        </w:rPr>
+      </w:pPr>
+    </w:p>
+    <w:p>
+      <w:pPr>
+        <w:rPr>
+          <w:sz w:val="28"/>
+          <w:szCs w:val="28"/>
+          <w:lang w:val="en-IN"/>
+        </w:rPr>
+      </w:pPr>
+      <w:r>
+        <w:rPr>
+          <w:sz w:val="28"/>
+          <w:szCs w:val="28"/>
+          <w:lang w:val="en-IN"/>
+        </w:rPr>
+        <w:t xml:space="preserve"># Tata Safari Facelift 2023: A Modern SUV With </w:t>
       </w:r>
       <w:proofErr w:type="gramStart"/>
       <w:r>
@@ -1379,7 +1855,7 @@
           <w:szCs w:val="28"/>
           <w:lang w:val="en-IN"/>
         </w:rPr>
-        <w:t>crystal clear</w:t>
+        <w:t>A</w:t>
       </w:r>
       <w:proofErr w:type="gramEnd"/>
       <w:r>
@@ -1388,658 +1864,286 @@
           <w:szCs w:val="28"/>
           <w:lang w:val="en-IN"/>
         </w:rPr>
-        <w:t xml:space="preserve"> </w:t>
-      </w:r>
-      <w:r>
-        <w:rPr>
-          <w:sz w:val="28"/>
-          <w:szCs w:val="28"/>
-          <w:lang w:val="en-IN"/>
-        </w:rPr>
-        <w:t>steering wheel, but upon using it there may be a chance of scratches. But, it’s ok to live with it.</w:t>
-      </w:r>
-    </w:p>
-    <w:p>
-      <w:pPr>
-        <w:rPr>
-          <w:color w:val="2E74B5" w:themeColor="accent5" w:themeShade="BF"/>
-          <w:sz w:val="28"/>
-          <w:szCs w:val="28"/>
-          <w:lang w:val="en-IN"/>
-        </w:rPr>
-      </w:pPr>
-      <w:r>
-        <w:rPr>
-          <w:color w:val="2E74B5" w:themeColor="accent5" w:themeShade="BF"/>
-          <w:sz w:val="28"/>
-          <w:szCs w:val="28"/>
-          <w:lang w:val="en-IN"/>
-        </w:rPr>
-        <w:t>Benecke Kaliko Oyster white Leatherette seats:</w:t>
-      </w:r>
-    </w:p>
-    <w:p>
-      <w:pPr>
-        <w:rPr>
-          <w:color w:val="2E74B5" w:themeColor="accent5" w:themeShade="BF"/>
-          <w:sz w:val="28"/>
-          <w:szCs w:val="28"/>
-          <w:lang w:val="en-IN"/>
-        </w:rPr>
-      </w:pPr>
-      <w:r>
-        <w:rPr>
-          <w:sz w:val="28"/>
-          <w:szCs w:val="28"/>
-          <w:lang w:val="en-IN"/>
-        </w:rPr>
-        <w:t xml:space="preserve">It comes with ultra-premium seats with the deco stitch that elegantly ties comfort with styles. </w:t>
-      </w:r>
-      <w:r>
-        <w:rPr>
-          <w:sz w:val="28"/>
-          <w:szCs w:val="28"/>
-          <w:lang w:val="en-IN"/>
-        </w:rPr>
-        <w:t xml:space="preserve">You feel “Reserved only for you” once you sit in this comfort </w:t>
-      </w:r>
-      <w:r>
-        <w:rPr>
-          <w:sz w:val="28"/>
-          <w:szCs w:val="28"/>
-          <w:lang w:val="en-IN"/>
-        </w:rPr>
-        <w:t>seat</w:t>
-      </w:r>
-      <w:r>
-        <w:rPr>
-          <w:sz w:val="28"/>
-          <w:szCs w:val="28"/>
-          <w:lang w:val="en-IN"/>
-        </w:rPr>
-        <w:t>.</w:t>
-      </w:r>
-    </w:p>
-    <w:p>
-      <w:pPr>
-        <w:rPr>
-          <w:color w:val="2F5496" w:themeColor="accent1" w:themeShade="BF"/>
-          <w:sz w:val="28"/>
-          <w:szCs w:val="28"/>
-          <w:lang w:val="en-IN"/>
-        </w:rPr>
-      </w:pPr>
-    </w:p>
-    <w:p>
-      <w:pPr>
-        <w:rPr>
-          <w:b/>
-          <w:bCs/>
-          <w:color w:val="2F5496" w:themeColor="accent1" w:themeShade="BF"/>
-          <w:sz w:val="28"/>
-          <w:szCs w:val="28"/>
-          <w:lang w:val="en-IN"/>
-        </w:rPr>
-      </w:pPr>
-      <w:r>
-        <w:rPr>
-          <w:b/>
-          <w:bCs/>
-          <w:color w:val="2F5496" w:themeColor="accent1" w:themeShade="BF"/>
-          <w:sz w:val="28"/>
-          <w:szCs w:val="28"/>
-          <w:lang w:val="en-IN"/>
-        </w:rPr>
-        <w:t>The Safest Space</w:t>
-      </w:r>
-    </w:p>
-    <w:p>
-      <w:pPr>
-        <w:rPr>
-          <w:b/>
-          <w:bCs/>
-          <w:color w:val="2F5496" w:themeColor="accent1" w:themeShade="BF"/>
-          <w:sz w:val="28"/>
-          <w:szCs w:val="28"/>
-          <w:lang w:val="en-IN"/>
-        </w:rPr>
-      </w:pPr>
-      <w:r>
-        <w:rPr>
-          <w:b/>
-          <w:bCs/>
-          <w:color w:val="2F5496" w:themeColor="accent1" w:themeShade="BF"/>
-          <w:sz w:val="28"/>
-          <w:szCs w:val="28"/>
-          <w:lang w:val="en-IN"/>
-        </w:rPr>
-        <w:t>ADAS</w:t>
-      </w:r>
-    </w:p>
-    <w:p>
-      <w:pPr>
-        <w:rPr>
-          <w:b/>
-          <w:bCs/>
-          <w:color w:val="2F5496" w:themeColor="accent1" w:themeShade="BF"/>
-          <w:sz w:val="28"/>
-          <w:szCs w:val="28"/>
-          <w:lang w:val="en-IN"/>
-        </w:rPr>
-      </w:pPr>
-      <w:r>
-        <w:rPr>
-          <w:b/>
-          <w:bCs/>
-          <w:color w:val="2F5496" w:themeColor="accent1" w:themeShade="BF"/>
-          <w:sz w:val="28"/>
-          <w:szCs w:val="28"/>
-          <w:lang w:val="en-IN"/>
-        </w:rPr>
-        <w:t>The Tech Appeal</w:t>
-      </w:r>
-    </w:p>
-    <w:p>
-      <w:pPr>
-        <w:rPr>
-          <w:b/>
-          <w:bCs/>
-          <w:color w:val="2F5496" w:themeColor="accent1" w:themeShade="BF"/>
-          <w:sz w:val="28"/>
-          <w:szCs w:val="28"/>
-          <w:lang w:val="en-IN"/>
-        </w:rPr>
-      </w:pPr>
-      <w:r>
-        <w:rPr>
-          <w:b/>
-          <w:bCs/>
-          <w:color w:val="2F5496" w:themeColor="accent1" w:themeShade="BF"/>
-          <w:sz w:val="28"/>
-          <w:szCs w:val="28"/>
-          <w:lang w:val="en-IN"/>
-        </w:rPr>
-        <w:t>The Power Play</w:t>
-      </w:r>
-    </w:p>
-    <w:p>
-      <w:pPr>
-        <w:rPr>
-          <w:b/>
-          <w:bCs/>
-          <w:color w:val="2F5496" w:themeColor="accent1" w:themeShade="BF"/>
-          <w:sz w:val="28"/>
-          <w:szCs w:val="28"/>
-          <w:lang w:val="en-IN"/>
-        </w:rPr>
-      </w:pPr>
-      <w:r>
-        <w:rPr>
-          <w:b/>
-          <w:bCs/>
-          <w:color w:val="2F5496" w:themeColor="accent1" w:themeShade="BF"/>
-          <w:sz w:val="28"/>
-          <w:szCs w:val="28"/>
-          <w:lang w:val="en-IN"/>
-        </w:rPr>
-        <w:t>The Comfort Zone</w:t>
-      </w:r>
-    </w:p>
-    <w:p>
-      <w:pPr>
-        <w:rPr>
-          <w:b/>
-          <w:bCs/>
-          <w:color w:val="2F5496" w:themeColor="accent1" w:themeShade="BF"/>
-          <w:sz w:val="28"/>
-          <w:szCs w:val="28"/>
-          <w:lang w:val="en-IN"/>
-        </w:rPr>
-      </w:pPr>
-      <w:r>
-        <w:rPr>
-          <w:b/>
-          <w:bCs/>
-          <w:color w:val="2F5496" w:themeColor="accent1" w:themeShade="BF"/>
-          <w:sz w:val="28"/>
-          <w:szCs w:val="28"/>
-          <w:lang w:val="en-IN"/>
-        </w:rPr>
-        <w:t>Specifications</w:t>
-      </w:r>
-    </w:p>
-    <w:p>
-      <w:pPr>
-        <w:rPr>
-          <w:b/>
-          <w:bCs/>
-          <w:color w:val="2F5496" w:themeColor="accent1" w:themeShade="BF"/>
-          <w:sz w:val="28"/>
-          <w:szCs w:val="28"/>
-          <w:lang w:val="en-IN"/>
-        </w:rPr>
-      </w:pPr>
+        <w:t xml:space="preserve"> Legacy</w:t>
+      </w:r>
+    </w:p>
+    <w:p>
+      <w:pPr>
+        <w:rPr>
+          <w:sz w:val="28"/>
+          <w:szCs w:val="28"/>
+          <w:lang w:val="en-IN"/>
+        </w:rPr>
+      </w:pPr>
+    </w:p>
+    <w:p>
+      <w:pPr>
+        <w:rPr>
+          <w:sz w:val="28"/>
+          <w:szCs w:val="28"/>
+          <w:lang w:val="en-IN"/>
+        </w:rPr>
+      </w:pPr>
+    </w:p>
+    <w:p>
+      <w:pPr>
+        <w:rPr>
+          <w:sz w:val="28"/>
+          <w:szCs w:val="28"/>
+          <w:lang w:val="en-IN"/>
+        </w:rPr>
+      </w:pPr>
+    </w:p>
+    <w:p>
+      <w:pPr>
+        <w:rPr>
+          <w:sz w:val="28"/>
+          <w:szCs w:val="28"/>
+          <w:lang w:val="en-IN"/>
+        </w:rPr>
+      </w:pPr>
+      <w:r>
+        <w:rPr>
+          <w:sz w:val="28"/>
+          <w:szCs w:val="28"/>
+          <w:lang w:val="en-IN"/>
+        </w:rPr>
+        <w:t>## Modern Design</w:t>
+      </w:r>
+    </w:p>
+    <w:p>
+      <w:pPr>
+        <w:rPr>
+          <w:sz w:val="28"/>
+          <w:szCs w:val="28"/>
+          <w:lang w:val="en-IN"/>
+        </w:rPr>
+      </w:pPr>
+    </w:p>
+    <w:p>
+      <w:pPr>
+        <w:rPr>
+          <w:sz w:val="28"/>
+          <w:szCs w:val="28"/>
+          <w:lang w:val="en-IN"/>
+        </w:rPr>
+      </w:pPr>
+    </w:p>
+    <w:p>
+      <w:pPr>
+        <w:rPr>
+          <w:sz w:val="28"/>
+          <w:szCs w:val="28"/>
+          <w:lang w:val="en-IN"/>
+        </w:rPr>
+      </w:pPr>
+      <w:r>
+        <w:rPr>
+          <w:sz w:val="28"/>
+          <w:szCs w:val="28"/>
+          <w:lang w:val="en-IN"/>
+        </w:rPr>
+        <w:t>The side profile will be largely unchanged, except for the new 19-inch alloy wheels and the "Safari" badging on the front doors. The rear end will mirror the front, with a connected LED tail light setup, a revamped boot lip and bumper, and a bigger "Safari" logo. The Safari facelift will also offer three new colour options: Cosmic Gold, Supernova Copper and Lunar Slate.</w:t>
+      </w:r>
+    </w:p>
+    <w:p>
+      <w:pPr>
+        <w:rPr>
+          <w:sz w:val="28"/>
+          <w:szCs w:val="28"/>
+          <w:lang w:val="en-IN"/>
+        </w:rPr>
+      </w:pPr>
+    </w:p>
+    <w:p>
+      <w:pPr>
+        <w:rPr>
+          <w:sz w:val="28"/>
+          <w:szCs w:val="28"/>
+          <w:lang w:val="en-IN"/>
+        </w:rPr>
+      </w:pPr>
+      <w:r>
+        <w:rPr>
+          <w:sz w:val="28"/>
+          <w:szCs w:val="28"/>
+          <w:lang w:val="en-IN"/>
+        </w:rPr>
+        <w:t>## Modern Features</w:t>
+      </w:r>
+    </w:p>
+    <w:p>
+      <w:pPr>
+        <w:rPr>
+          <w:sz w:val="28"/>
+          <w:szCs w:val="28"/>
+          <w:lang w:val="en-IN"/>
+        </w:rPr>
+      </w:pPr>
+    </w:p>
+    <w:p>
+      <w:pPr>
+        <w:rPr>
+          <w:sz w:val="28"/>
+          <w:szCs w:val="28"/>
+          <w:lang w:val="en-IN"/>
+        </w:rPr>
+      </w:pPr>
+      <w:r>
+        <w:rPr>
+          <w:sz w:val="28"/>
+          <w:szCs w:val="28"/>
+          <w:lang w:val="en-IN"/>
+        </w:rPr>
+        <w:t>The Safari facelift will not only look modern, but also offer modern features that will enhance the convenience and safety of the occupants. The cabin will get a new dashboard with wooden inserts, a new 4-spoke steering wheel with a backlit Tata logo, and a touch-enabled climate control panel. The instrument cluster will be a fully digital 7-inch unit that will display various information such as speed, fuel level, trip meter, etc.</w:t>
+      </w:r>
+    </w:p>
+    <w:p>
+      <w:pPr>
+        <w:rPr>
+          <w:sz w:val="28"/>
+          <w:szCs w:val="28"/>
+          <w:lang w:val="en-IN"/>
+        </w:rPr>
+      </w:pPr>
+    </w:p>
+    <w:p>
+      <w:pPr>
+        <w:rPr>
+          <w:sz w:val="28"/>
+          <w:szCs w:val="28"/>
+          <w:lang w:val="en-IN"/>
+        </w:rPr>
+      </w:pPr>
+      <w:r>
+        <w:rPr>
+          <w:sz w:val="28"/>
+          <w:szCs w:val="28"/>
+          <w:lang w:val="en-IN"/>
+        </w:rPr>
+        <w:t xml:space="preserve">The highlight of the cabin will be the new 12.3-inch touchscreen infotainment system that will support Android Auto, Apple CarPlay, wireless charging, and Tata's </w:t>
+      </w:r>
       <w:proofErr w:type="spellStart"/>
       <w:r>
         <w:rPr>
-          <w:b/>
-          <w:bCs/>
-          <w:color w:val="2F5496" w:themeColor="accent1" w:themeShade="BF"/>
+          <w:sz w:val="28"/>
+          <w:szCs w:val="28"/>
+          <w:lang w:val="en-IN"/>
+        </w:rPr>
+        <w:t>iRA</w:t>
+      </w:r>
+      <w:proofErr w:type="spellEnd"/>
+      <w:r>
+        <w:rPr>
+          <w:sz w:val="28"/>
+          <w:szCs w:val="28"/>
+          <w:lang w:val="en-IN"/>
+        </w:rPr>
+        <w:t xml:space="preserve"> connected car technology. The system will also offer various functions such as navigation, music streaming, voice commands, etc. The sound quality will be enhanced by a JBL premium sound system with nine speakers and a subwoofer.</w:t>
+      </w:r>
+    </w:p>
+    <w:p>
+      <w:pPr>
+        <w:rPr>
+          <w:sz w:val="28"/>
+          <w:szCs w:val="28"/>
+          <w:lang w:val="en-IN"/>
+        </w:rPr>
+      </w:pPr>
+    </w:p>
+    <w:p>
+      <w:pPr>
+        <w:rPr>
+          <w:sz w:val="28"/>
+          <w:szCs w:val="28"/>
+          <w:lang w:val="en-IN"/>
+        </w:rPr>
+      </w:pPr>
+      <w:r>
+        <w:rPr>
+          <w:sz w:val="28"/>
+          <w:szCs w:val="28"/>
+          <w:lang w:val="en-IN"/>
+        </w:rPr>
+        <w:t>The Safari facelift will also come with some advanced safety features such as seven airbags, ABS with EBD, ESP, hill hold control, hill descent control, traction control, rear parking sensors, rear view camera, tyre pressure monitoring system, etc. Additionally, it will offer ADAS (Advanced Driver Assistance System) features such as adaptive cruise control, lane keep assist, forward collision warning, autonomous emergency braking, blind spot detection, etc.</w:t>
+      </w:r>
+    </w:p>
+    <w:p>
+      <w:pPr>
+        <w:rPr>
+          <w:sz w:val="28"/>
+          <w:szCs w:val="28"/>
+          <w:lang w:val="en-IN"/>
+        </w:rPr>
+      </w:pPr>
+    </w:p>
+    <w:p>
+      <w:pPr>
+        <w:rPr>
+          <w:sz w:val="28"/>
+          <w:szCs w:val="28"/>
+          <w:lang w:val="en-IN"/>
+        </w:rPr>
+      </w:pPr>
+      <w:r>
+        <w:rPr>
+          <w:sz w:val="28"/>
+          <w:szCs w:val="28"/>
+          <w:lang w:val="en-IN"/>
+        </w:rPr>
+        <w:t>## Modern Performance</w:t>
+      </w:r>
+    </w:p>
+    <w:p>
+      <w:pPr>
+        <w:rPr>
+          <w:sz w:val="28"/>
+          <w:szCs w:val="28"/>
+          <w:lang w:val="en-IN"/>
+        </w:rPr>
+      </w:pPr>
+    </w:p>
+    <w:p>
+      <w:pPr>
+        <w:rPr>
+          <w:sz w:val="28"/>
+          <w:szCs w:val="28"/>
+          <w:lang w:val="en-IN"/>
+        </w:rPr>
+      </w:pPr>
+      <w:r>
+        <w:rPr>
+          <w:sz w:val="28"/>
+          <w:szCs w:val="28"/>
+          <w:lang w:val="en-IN"/>
+        </w:rPr>
+        <w:t>The Safari facelift will continue to be powered by the same 2-litre diesel engine that produces 170PS of power and 350Nm of torque. The engine will be mated to either a 6-speed manual or a 6-speed automatic transmission. The Safari facelift will also offer three drive modes: Eco, City and Sport; and three terrain response modes: Normal, Rough and Wet.</w:t>
+      </w:r>
+    </w:p>
+    <w:p>
+      <w:pPr>
+        <w:rPr>
+          <w:sz w:val="28"/>
+          <w:szCs w:val="28"/>
+          <w:lang w:val="en-IN"/>
+        </w:rPr>
+      </w:pPr>
+    </w:p>
+    <w:p>
+      <w:pPr>
+        <w:rPr>
+          <w:sz w:val="28"/>
+          <w:szCs w:val="28"/>
+          <w:lang w:val="en-IN"/>
+        </w:rPr>
+      </w:pPr>
+      <w:r>
+        <w:rPr>
           <w:sz w:val="28"/>
           <w:szCs w:val="28"/>
           <w:lang w:val="en-IN"/>
         </w:rPr>
         <w:lastRenderedPageBreak/>
-        <w:t>Colors</w:t>
-      </w:r>
-      <w:proofErr w:type="spellEnd"/>
-    </w:p>
-    <w:p>
-      <w:pPr>
-        <w:rPr>
-          <w:b/>
-          <w:bCs/>
-          <w:color w:val="2F5496" w:themeColor="accent1" w:themeShade="BF"/>
-          <w:sz w:val="28"/>
-          <w:szCs w:val="28"/>
-          <w:lang w:val="en-IN"/>
-        </w:rPr>
-      </w:pPr>
-      <w:r>
-        <w:rPr>
-          <w:b/>
-          <w:bCs/>
-          <w:color w:val="2F5496" w:themeColor="accent1" w:themeShade="BF"/>
-          <w:sz w:val="28"/>
-          <w:szCs w:val="28"/>
-          <w:lang w:val="en-IN"/>
-        </w:rPr>
-        <w:t>Persona</w:t>
-      </w:r>
-    </w:p>
-    <w:p>
-      <w:pPr>
-        <w:rPr>
-          <w:b/>
-          <w:bCs/>
-          <w:color w:val="2F5496" w:themeColor="accent1" w:themeShade="BF"/>
-          <w:sz w:val="28"/>
-          <w:szCs w:val="28"/>
-          <w:lang w:val="en-IN"/>
-        </w:rPr>
-      </w:pPr>
-      <w:r>
-        <w:rPr>
-          <w:b/>
-          <w:bCs/>
-          <w:color w:val="2F5496" w:themeColor="accent1" w:themeShade="BF"/>
-          <w:sz w:val="28"/>
-          <w:szCs w:val="28"/>
-          <w:lang w:val="en-IN"/>
-        </w:rPr>
-        <w:t>Price</w:t>
-      </w:r>
-    </w:p>
-    <w:p>
-      <w:pPr>
-        <w:rPr>
-          <w:b/>
-          <w:bCs/>
-          <w:color w:val="2F5496" w:themeColor="accent1" w:themeShade="BF"/>
-          <w:sz w:val="28"/>
-          <w:szCs w:val="28"/>
-          <w:lang w:val="en-IN"/>
-        </w:rPr>
-      </w:pPr>
-      <w:r>
-        <w:rPr>
-          <w:b/>
-          <w:bCs/>
-          <w:color w:val="2F5496" w:themeColor="accent1" w:themeShade="BF"/>
-          <w:sz w:val="28"/>
-          <w:szCs w:val="28"/>
-          <w:lang w:val="en-IN"/>
-        </w:rPr>
-        <w:t>Downloads</w:t>
-      </w:r>
-    </w:p>
-    <w:p>
-      <w:pPr>
-        <w:rPr>
-          <w:sz w:val="28"/>
-          <w:szCs w:val="28"/>
-          <w:lang w:val="en-IN"/>
-        </w:rPr>
-      </w:pPr>
-      <w:r>
-        <w:rPr>
-          <w:sz w:val="28"/>
-          <w:szCs w:val="28"/>
-          <w:lang w:val="en-IN"/>
-        </w:rPr>
-        <w:t>Discussions</w:t>
-      </w:r>
-    </w:p>
-    <w:p>
-      <w:pPr>
-        <w:rPr>
-          <w:sz w:val="28"/>
-          <w:szCs w:val="28"/>
-          <w:lang w:val="en-IN"/>
-        </w:rPr>
-      </w:pPr>
-    </w:p>
-    <w:p>
-      <w:pPr>
-        <w:rPr>
-          <w:sz w:val="28"/>
-          <w:szCs w:val="28"/>
-          <w:lang w:val="en-IN"/>
-        </w:rPr>
-      </w:pPr>
-      <w:r>
-        <w:rPr>
-          <w:sz w:val="28"/>
-          <w:szCs w:val="28"/>
-          <w:lang w:val="en-IN"/>
-        </w:rPr>
-        <w:t xml:space="preserve"># Tata Safari Facelift 2023: A Modern SUV With </w:t>
-      </w:r>
-      <w:proofErr w:type="gramStart"/>
-      <w:r>
-        <w:rPr>
-          <w:sz w:val="28"/>
-          <w:szCs w:val="28"/>
-          <w:lang w:val="en-IN"/>
-        </w:rPr>
-        <w:t>A</w:t>
-      </w:r>
-      <w:proofErr w:type="gramEnd"/>
-      <w:r>
-        <w:rPr>
-          <w:sz w:val="28"/>
-          <w:szCs w:val="28"/>
-          <w:lang w:val="en-IN"/>
-        </w:rPr>
-        <w:t xml:space="preserve"> Legacy</w:t>
-      </w:r>
-    </w:p>
-    <w:p>
-      <w:pPr>
-        <w:rPr>
-          <w:sz w:val="28"/>
-          <w:szCs w:val="28"/>
-          <w:lang w:val="en-IN"/>
-        </w:rPr>
-      </w:pPr>
-    </w:p>
-    <w:p>
-      <w:pPr>
-        <w:rPr>
-          <w:sz w:val="28"/>
-          <w:szCs w:val="28"/>
-          <w:lang w:val="en-IN"/>
-        </w:rPr>
-      </w:pPr>
-    </w:p>
-    <w:p>
-      <w:pPr>
-        <w:rPr>
-          <w:sz w:val="28"/>
-          <w:szCs w:val="28"/>
-          <w:lang w:val="en-IN"/>
-        </w:rPr>
-      </w:pPr>
-    </w:p>
-    <w:p>
-      <w:pPr>
-        <w:rPr>
-          <w:sz w:val="28"/>
-          <w:szCs w:val="28"/>
-          <w:lang w:val="en-IN"/>
-        </w:rPr>
-      </w:pPr>
-      <w:r>
-        <w:rPr>
-          <w:sz w:val="28"/>
-          <w:szCs w:val="28"/>
-          <w:lang w:val="en-IN"/>
-        </w:rPr>
-        <w:t>## Modern Design</w:t>
-      </w:r>
-    </w:p>
-    <w:p>
-      <w:pPr>
-        <w:rPr>
-          <w:sz w:val="28"/>
-          <w:szCs w:val="28"/>
-          <w:lang w:val="en-IN"/>
-        </w:rPr>
-      </w:pPr>
-    </w:p>
-    <w:p>
-      <w:pPr>
-        <w:rPr>
-          <w:sz w:val="28"/>
-          <w:szCs w:val="28"/>
-          <w:lang w:val="en-IN"/>
-        </w:rPr>
-      </w:pPr>
-    </w:p>
-    <w:p>
-      <w:pPr>
-        <w:rPr>
-          <w:sz w:val="28"/>
-          <w:szCs w:val="28"/>
-          <w:lang w:val="en-IN"/>
-        </w:rPr>
-      </w:pPr>
-      <w:r>
-        <w:rPr>
-          <w:sz w:val="28"/>
-          <w:szCs w:val="28"/>
-          <w:lang w:val="en-IN"/>
-        </w:rPr>
-        <w:t>The side profile will be largely unchanged, except for the new 19-inch alloy wheels and the "Safari" badging on the front doors. The rear end will mirror the front, with a connected LED tail light setup, a revamped boot lip and bumper, and a bigger "Safari" logo. The Safari facelift will also offer three new colour options: Cosmic Gold, Supernova Copper and Lunar Slate.</w:t>
-      </w:r>
-    </w:p>
-    <w:p>
-      <w:pPr>
-        <w:rPr>
-          <w:sz w:val="28"/>
-          <w:szCs w:val="28"/>
-          <w:lang w:val="en-IN"/>
-        </w:rPr>
-      </w:pPr>
-    </w:p>
-    <w:p>
-      <w:pPr>
-        <w:rPr>
-          <w:sz w:val="28"/>
-          <w:szCs w:val="28"/>
-          <w:lang w:val="en-IN"/>
-        </w:rPr>
-      </w:pPr>
-      <w:r>
-        <w:rPr>
-          <w:sz w:val="28"/>
-          <w:szCs w:val="28"/>
-          <w:lang w:val="en-IN"/>
-        </w:rPr>
-        <w:t>## Modern Features</w:t>
-      </w:r>
-    </w:p>
-    <w:p>
-      <w:pPr>
-        <w:rPr>
-          <w:sz w:val="28"/>
-          <w:szCs w:val="28"/>
-          <w:lang w:val="en-IN"/>
-        </w:rPr>
-      </w:pPr>
-    </w:p>
-    <w:p>
-      <w:pPr>
-        <w:rPr>
-          <w:sz w:val="28"/>
-          <w:szCs w:val="28"/>
-          <w:lang w:val="en-IN"/>
-        </w:rPr>
-      </w:pPr>
-      <w:r>
-        <w:rPr>
-          <w:sz w:val="28"/>
-          <w:szCs w:val="28"/>
-          <w:lang w:val="en-IN"/>
-        </w:rPr>
-        <w:t>The Safari facelift will not only look modern, but also offer modern features that will enhance the convenience and safety of the occupants. The cabin will get a new dashboard with wooden inserts, a new 4-spoke steering wheel with a backlit Tata logo, and a touch-enabled climate control panel. The instrument cluster will be a fully digital 7-inch unit that will display various information such as speed, fuel level, trip meter, etc.</w:t>
-      </w:r>
-    </w:p>
-    <w:p>
-      <w:pPr>
-        <w:rPr>
-          <w:sz w:val="28"/>
-          <w:szCs w:val="28"/>
-          <w:lang w:val="en-IN"/>
-        </w:rPr>
-      </w:pPr>
-    </w:p>
-    <w:p>
-      <w:pPr>
-        <w:rPr>
-          <w:sz w:val="28"/>
-          <w:szCs w:val="28"/>
-          <w:lang w:val="en-IN"/>
-        </w:rPr>
-      </w:pPr>
-      <w:r>
-        <w:rPr>
-          <w:sz w:val="28"/>
-          <w:szCs w:val="28"/>
-          <w:lang w:val="en-IN"/>
-        </w:rPr>
-        <w:t xml:space="preserve">The highlight of the cabin will be the new 12.3-inch touchscreen infotainment system that will support Android Auto, Apple CarPlay, wireless charging, and Tata's </w:t>
-      </w:r>
-      <w:proofErr w:type="spellStart"/>
-      <w:r>
-        <w:rPr>
-          <w:sz w:val="28"/>
-          <w:szCs w:val="28"/>
-          <w:lang w:val="en-IN"/>
-        </w:rPr>
-        <w:t>iRA</w:t>
-      </w:r>
-      <w:proofErr w:type="spellEnd"/>
-      <w:r>
-        <w:rPr>
-          <w:sz w:val="28"/>
-          <w:szCs w:val="28"/>
-          <w:lang w:val="en-IN"/>
-        </w:rPr>
-        <w:t xml:space="preserve"> connected car technology. The system will also offer various functions such as navigation, music streaming, voice commands, etc. The sound quality will be enhanced by a JBL premium sound system with nine speakers and a subwoofer.</w:t>
-      </w:r>
-    </w:p>
-    <w:p>
-      <w:pPr>
-        <w:rPr>
-          <w:sz w:val="28"/>
-          <w:szCs w:val="28"/>
-          <w:lang w:val="en-IN"/>
-        </w:rPr>
-      </w:pPr>
-    </w:p>
-    <w:p>
-      <w:pPr>
-        <w:rPr>
-          <w:sz w:val="28"/>
-          <w:szCs w:val="28"/>
-          <w:lang w:val="en-IN"/>
-        </w:rPr>
-      </w:pPr>
-      <w:r>
-        <w:rPr>
-          <w:sz w:val="28"/>
-          <w:szCs w:val="28"/>
-          <w:lang w:val="en-IN"/>
-        </w:rPr>
-        <w:t>The Safari facelift will also come with some advanced safety features such as seven airbags, ABS with EBD, ESP, hill hold control, hill descent control, traction control, rear parking sensors, rear view camera, tyre pressure monitoring system, etc. Additionally, it will offer ADAS (Advanced Driver Assistance System) features such as adaptive cruise control, lane keep assist, forward collision warning, autonomous emergency braking, blind spot detection, etc.</w:t>
-      </w:r>
-    </w:p>
-    <w:p>
-      <w:pPr>
-        <w:rPr>
-          <w:sz w:val="28"/>
-          <w:szCs w:val="28"/>
-          <w:lang w:val="en-IN"/>
-        </w:rPr>
-      </w:pPr>
-    </w:p>
-    <w:p>
-      <w:pPr>
-        <w:rPr>
-          <w:sz w:val="28"/>
-          <w:szCs w:val="28"/>
-          <w:lang w:val="en-IN"/>
-        </w:rPr>
-      </w:pPr>
-      <w:r>
-        <w:rPr>
-          <w:sz w:val="28"/>
-          <w:szCs w:val="28"/>
-          <w:lang w:val="en-IN"/>
-        </w:rPr>
-        <w:t>## Modern Performance</w:t>
-      </w:r>
-    </w:p>
-    <w:p>
-      <w:pPr>
-        <w:rPr>
-          <w:sz w:val="28"/>
-          <w:szCs w:val="28"/>
-          <w:lang w:val="en-IN"/>
-        </w:rPr>
-      </w:pPr>
-    </w:p>
-    <w:p>
-      <w:pPr>
-        <w:rPr>
-          <w:sz w:val="28"/>
-          <w:szCs w:val="28"/>
-          <w:lang w:val="en-IN"/>
-        </w:rPr>
-      </w:pPr>
-      <w:r>
-        <w:rPr>
-          <w:sz w:val="28"/>
-          <w:szCs w:val="28"/>
-          <w:lang w:val="en-IN"/>
-        </w:rPr>
-        <w:t>The Safari facelift will continue to be powered by the same 2-litre diesel engine that produces 170PS of power and 350Nm of torque. The engine will be mated to either a 6-speed manual or a 6-speed automatic transmission. The Safari facelift will also offer three drive modes: Eco, City and Sport; and three terrain response modes: Normal, Rough and Wet.</w:t>
-      </w:r>
-    </w:p>
-    <w:p>
-      <w:pPr>
-        <w:rPr>
-          <w:sz w:val="28"/>
-          <w:szCs w:val="28"/>
-          <w:lang w:val="en-IN"/>
-        </w:rPr>
-      </w:pPr>
-    </w:p>
-    <w:p>
-      <w:pPr>
-        <w:rPr>
-          <w:sz w:val="28"/>
-          <w:szCs w:val="28"/>
-          <w:lang w:val="en-IN"/>
-        </w:rPr>
-      </w:pPr>
-      <w:r>
-        <w:rPr>
-          <w:sz w:val="28"/>
-          <w:szCs w:val="28"/>
-          <w:lang w:val="en-IN"/>
-        </w:rPr>
         <w:t>However, there are rumours that Tata might introduce a new 1.5-litre T-GDI turbo-petrol engine in the Safari facelift, which could offer more power and torque than the diesel engine. The petrol engine could also come with a DCT (dual-clutch transmission) option for smoother gear shifts.</w:t>
       </w:r>
     </w:p>
@@ -2066,16 +2170,7 @@
           <w:szCs w:val="28"/>
           <w:lang w:val="en-IN"/>
         </w:rPr>
-        <w:t xml:space="preserve">The Safari facelift will also offer a comfortable ride quality thanks to its independent suspension setup at both ends. The suspension will also be tuned to </w:t>
-      </w:r>
-      <w:r>
-        <w:rPr>
-          <w:sz w:val="28"/>
-          <w:szCs w:val="28"/>
-          <w:lang w:val="en-IN"/>
-        </w:rPr>
-        <w:lastRenderedPageBreak/>
-        <w:t>handle different road conditions and terrains. The steering will be electrically assisted and offer good feedback and response.</w:t>
+        <w:t>The Safari facelift will also offer a comfortable ride quality thanks to its independent suspension setup at both ends. The suspension will also be tuned to handle different road conditions and terrains. The steering will be electrically assisted and offer good feedback and response.</w:t>
       </w:r>
     </w:p>
     <w:p>

</xml_diff>